<commit_message>
Updated problem 4 instruction
</commit_message>
<xml_diff>
--- a/submissions/Lab 2/Group 5 - Phuong_Long/part1/files/Lab 2.docx
+++ b/submissions/Lab 2/Group 5 - Phuong_Long/part1/files/Lab 2.docx
@@ -1,6 +1,6 @@
 
 <file path=word/document.xml><?xml version="1.0" encoding="utf-8"?>
-<w:document xmlns:ve="http://schemas.openxmlformats.org/markup-compatibility/2006" xmlns:o="urn:schemas-microsoft-com:office:office" xmlns:r="http://schemas.openxmlformats.org/officeDocument/2006/relationships" xmlns:m="http://schemas.openxmlformats.org/officeDocument/2006/math" xmlns:v="urn:schemas-microsoft-com:vml" xmlns:wp="http://schemas.openxmlformats.org/drawingml/2006/wordprocessingDrawing" xmlns:w10="urn:schemas-microsoft-com:office:word" xmlns:w="http://schemas.openxmlformats.org/wordprocessingml/2006/main" xmlns:wne="http://schemas.microsoft.com/office/word/2006/wordml">
+<w:document xmlns:wpc="http://schemas.microsoft.com/office/word/2010/wordprocessingCanvas" xmlns:mc="http://schemas.openxmlformats.org/markup-compatibility/2006" xmlns:o="urn:schemas-microsoft-com:office:office" xmlns:r="http://schemas.openxmlformats.org/officeDocument/2006/relationships" xmlns:m="http://schemas.openxmlformats.org/officeDocument/2006/math" xmlns:v="urn:schemas-microsoft-com:vml" xmlns:wp14="http://schemas.microsoft.com/office/word/2010/wordprocessingDrawing" xmlns:wp="http://schemas.openxmlformats.org/drawingml/2006/wordprocessingDrawing" xmlns:w10="urn:schemas-microsoft-com:office:word" xmlns:w="http://schemas.openxmlformats.org/wordprocessingml/2006/main" xmlns:w14="http://schemas.microsoft.com/office/word/2010/wordml" xmlns:wpg="http://schemas.microsoft.com/office/word/2010/wordprocessingGroup" xmlns:wpi="http://schemas.microsoft.com/office/word/2010/wordprocessingInk" xmlns:wne="http://schemas.microsoft.com/office/word/2006/wordml" xmlns:wps="http://schemas.microsoft.com/office/word/2010/wordprocessingShape" mc:Ignorable="w14 wp14">
   <w:body>
     <w:p>
       <w:pPr>
@@ -8,7 +8,6 @@
           <w:rFonts w:ascii="Times New Roman" w:hAnsi="Times New Roman" w:cs="Times New Roman"/>
           <w:b/>
           <w:bCs/>
-          <w:lang w:val="vi-VN"/>
         </w:rPr>
       </w:pPr>
       <w:r>
@@ -17,7 +16,7 @@
           <w:bCs/>
           <w:lang w:val="vi-VN"/>
         </w:rPr>
-        <w:t>Problem 1.</w:t>
+        <w:t>Problem 1</w:t>
       </w:r>
     </w:p>
     <w:p>
@@ -72,7 +71,7 @@
           <w:b/>
           <w:bCs/>
         </w:rPr>
-        <w:t>Problem 2.</w:t>
+        <w:t>Problem 2</w:t>
       </w:r>
     </w:p>
     <w:p>
@@ -101,6 +100,7 @@
       <w:r>
         <w:t xml:space="preserve">: </w:t>
       </w:r>
+      <w:proofErr w:type="gramStart"/>
       <w:r>
         <w:rPr>
           <w:lang w:val="vi-VN"/>
@@ -108,7 +108,11 @@
         <w:t>Merge</w:t>
       </w:r>
       <w:r>
-        <w:t xml:space="preserve">(array1, array2) </w:t>
+        <w:t>(</w:t>
+      </w:r>
+      <w:proofErr w:type="gramEnd"/>
+      <w:r>
+        <w:t xml:space="preserve">array1, array2) </w:t>
       </w:r>
     </w:p>
     <w:p>
@@ -163,7 +167,15 @@
         <w:t>Output</w:t>
       </w:r>
       <w:r>
-        <w:t xml:space="preserve">: newArray </w:t>
+        <w:t xml:space="preserve">: </w:t>
+      </w:r>
+      <w:proofErr w:type="spellStart"/>
+      <w:r>
+        <w:t>newArray</w:t>
+      </w:r>
+      <w:proofErr w:type="spellEnd"/>
+      <w:r>
+        <w:t xml:space="preserve"> </w:t>
       </w:r>
       <w:r>
         <w:rPr>
@@ -241,8 +253,13 @@
       </w:r>
     </w:p>
     <w:p>
-      <w:r>
-        <w:t xml:space="preserve">while </w:t>
+      <w:proofErr w:type="gramStart"/>
+      <w:r>
+        <w:t>while</w:t>
+      </w:r>
+      <w:proofErr w:type="gramEnd"/>
+      <w:r>
+        <w:t xml:space="preserve"> </w:t>
       </w:r>
       <w:r>
         <w:rPr>
@@ -328,317 +345,350 @@
         </w:rPr>
         <w:t>else</w:t>
       </w:r>
+    </w:p>
+    <w:p>
+      <w:pPr>
+        <w:ind w:firstLine="720"/>
+        <w:rPr>
+          <w:rFonts w:ascii="Times New Roman" w:hAnsi="Times New Roman" w:cs="Times New Roman"/>
+          <w:lang w:val="vi-VN"/>
+        </w:rPr>
+      </w:pPr>
+      <w:r>
+        <w:rPr>
+          <w:lang w:val="vi-VN"/>
+        </w:rPr>
+        <w:tab/>
+        <w:t xml:space="preserve">newArray[newLength] </w:t>
+      </w:r>
+      <w:r>
+        <w:t>←</w:t>
+      </w:r>
+      <w:r>
+        <w:rPr>
+          <w:lang w:val="vi-VN"/>
+        </w:rPr>
+        <w:t xml:space="preserve"> array2[end2--]</w:t>
+      </w:r>
+      <w:r>
+        <w:rPr>
+          <w:rFonts w:ascii="Times New Roman" w:hAnsi="Times New Roman" w:cs="Times New Roman"/>
+          <w:lang w:val="vi-VN"/>
+        </w:rPr>
+        <w:tab/>
+      </w:r>
+    </w:p>
+    <w:p>
+      <w:proofErr w:type="gramStart"/>
+      <w:r>
+        <w:t>return</w:t>
+      </w:r>
+      <w:proofErr w:type="gramEnd"/>
+      <w:r>
+        <w:t xml:space="preserve"> </w:t>
+      </w:r>
+      <w:proofErr w:type="spellStart"/>
+      <w:r>
+        <w:t>newArray</w:t>
+      </w:r>
+      <w:proofErr w:type="spellEnd"/>
+    </w:p>
+    <w:p>
+      <w:pPr>
+        <w:rPr>
+          <w:lang w:val="vi-VN"/>
+        </w:rPr>
+      </w:pPr>
+      <w:r>
+        <w:rPr>
+          <w:lang w:val="vi-VN"/>
+        </w:rPr>
+        <w:t>b. Asymptotic running time: O(n)</w:t>
+      </w:r>
+    </w:p>
+    <w:p>
+      <w:pPr>
+        <w:rPr>
+          <w:lang w:val="vi-VN"/>
+        </w:rPr>
+      </w:pPr>
+      <w:r>
+        <w:rPr>
+          <w:lang w:val="vi-VN"/>
+        </w:rPr>
+        <w:t>c. See file Problem2.java</w:t>
+      </w:r>
+    </w:p>
+    <w:p>
+      <w:pPr>
+        <w:rPr>
+          <w:lang w:val="vi-VN"/>
+        </w:rPr>
+      </w:pPr>
+    </w:p>
+    <w:p>
+      <w:pPr>
+        <w:rPr>
+          <w:b/>
+          <w:bCs/>
+        </w:rPr>
+      </w:pPr>
+      <w:r>
+        <w:rPr>
+          <w:b/>
+          <w:bCs/>
+          <w:lang w:val="vi-VN"/>
+        </w:rPr>
+        <w:t>Problem 3</w:t>
+      </w:r>
       <w:bookmarkStart w:id="0" w:name="_GoBack"/>
       <w:bookmarkEnd w:id="0"/>
     </w:p>
     <w:p>
       <w:pPr>
-        <w:ind w:firstLine="720"/>
-        <w:rPr>
-          <w:rFonts w:ascii="Times New Roman" w:hAnsi="Times New Roman" w:cs="Times New Roman"/>
-          <w:lang w:val="vi-VN"/>
-        </w:rPr>
-      </w:pPr>
-      <w:r>
-        <w:rPr>
-          <w:lang w:val="vi-VN"/>
-        </w:rPr>
-        <w:tab/>
-        <w:t xml:space="preserve">newArray[newLength] </w:t>
-      </w:r>
-      <w:r>
-        <w:t>←</w:t>
-      </w:r>
-      <w:r>
-        <w:rPr>
-          <w:lang w:val="vi-VN"/>
-        </w:rPr>
-        <w:t xml:space="preserve"> array2[end2--]</w:t>
-      </w:r>
-      <w:r>
-        <w:rPr>
-          <w:rFonts w:ascii="Times New Roman" w:hAnsi="Times New Roman" w:cs="Times New Roman"/>
-          <w:lang w:val="vi-VN"/>
-        </w:rPr>
-        <w:tab/>
-      </w:r>
-    </w:p>
-    <w:p>
-      <w:r>
-        <w:t>return newArray</w:t>
-      </w:r>
-    </w:p>
-    <w:p>
-      <w:pPr>
-        <w:rPr>
-          <w:lang w:val="vi-VN"/>
-        </w:rPr>
-      </w:pPr>
-      <w:r>
-        <w:rPr>
-          <w:lang w:val="vi-VN"/>
-        </w:rPr>
-        <w:t>b. Asymptotic running time: O(n)</w:t>
-      </w:r>
-    </w:p>
-    <w:p>
-      <w:pPr>
-        <w:rPr>
-          <w:lang w:val="vi-VN"/>
-        </w:rPr>
-      </w:pPr>
-      <w:r>
-        <w:rPr>
-          <w:lang w:val="vi-VN"/>
-        </w:rPr>
-        <w:t>c. See file Problem2.java</w:t>
-      </w:r>
-    </w:p>
-    <w:p>
-      <w:pPr>
-        <w:rPr>
-          <w:lang w:val="vi-VN"/>
-        </w:rPr>
-      </w:pPr>
-    </w:p>
+        <w:rPr>
+          <w:lang w:val="vi-VN"/>
+        </w:rPr>
+      </w:pPr>
+      <w:r>
+        <w:rPr>
+          <w:lang w:val="vi-VN"/>
+        </w:rPr>
+        <w:t>a) c = 5 and n0 = 1. Whenever n ≥ n0,  1 + 4n</w:t>
+      </w:r>
+      <w:r>
+        <w:rPr>
+          <w:vertAlign w:val="superscript"/>
+          <w:lang w:val="vi-VN"/>
+        </w:rPr>
+        <w:t>2</w:t>
+      </w:r>
+      <w:r>
+        <w:rPr>
+          <w:lang w:val="vi-VN"/>
+        </w:rPr>
+        <w:t xml:space="preserve"> ≤ n</w:t>
+      </w:r>
+      <w:r>
+        <w:rPr>
+          <w:vertAlign w:val="superscript"/>
+          <w:lang w:val="vi-VN"/>
+        </w:rPr>
+        <w:t>2</w:t>
+      </w:r>
+      <w:r>
+        <w:rPr>
+          <w:lang w:val="vi-VN"/>
+        </w:rPr>
+        <w:t xml:space="preserve"> + 4n</w:t>
+      </w:r>
+      <w:r>
+        <w:rPr>
+          <w:vertAlign w:val="superscript"/>
+          <w:lang w:val="vi-VN"/>
+        </w:rPr>
+        <w:t>2</w:t>
+      </w:r>
+      <w:r>
+        <w:rPr>
+          <w:lang w:val="vi-VN"/>
+        </w:rPr>
+        <w:t xml:space="preserve"> = 5n</w:t>
+      </w:r>
+      <w:r>
+        <w:rPr>
+          <w:vertAlign w:val="superscript"/>
+          <w:lang w:val="vi-VN"/>
+        </w:rPr>
+        <w:t>2</w:t>
+      </w:r>
+      <w:r>
+        <w:rPr>
+          <w:lang w:val="vi-VN"/>
+        </w:rPr>
+        <w:t xml:space="preserve"> = cn</w:t>
+      </w:r>
+      <w:r>
+        <w:rPr>
+          <w:vertAlign w:val="superscript"/>
+          <w:lang w:val="vi-VN"/>
+        </w:rPr>
+        <w:t>2</w:t>
+      </w:r>
+    </w:p>
+    <w:p>
+      <w:pPr>
+        <w:rPr>
+          <w:lang w:val="vi-VN"/>
+        </w:rPr>
+      </w:pPr>
+    </w:p>
+    <w:p>
+      <w:pPr>
+        <w:rPr>
+          <w:lang w:val="vi-VN"/>
+        </w:rPr>
+      </w:pPr>
+      <w:r>
+        <w:rPr>
+          <w:lang w:val="vi-VN"/>
+        </w:rPr>
+        <w:t>b) Given postive c and natural number n0, we find n ≥ n0 so that n</w:t>
+      </w:r>
+      <w:r>
+        <w:rPr>
+          <w:vertAlign w:val="superscript"/>
+          <w:lang w:val="vi-VN"/>
+        </w:rPr>
+        <w:t>2</w:t>
+      </w:r>
+      <w:r>
+        <w:rPr>
+          <w:lang w:val="vi-VN"/>
+        </w:rPr>
+        <w:t xml:space="preserve"> −2n</w:t>
+      </w:r>
+      <w:r>
+        <w:rPr>
+          <w:vertAlign w:val="superscript"/>
+          <w:lang w:val="vi-VN"/>
+        </w:rPr>
+        <w:t>6</w:t>
+      </w:r>
+      <w:r>
+        <w:rPr>
+          <w:lang w:val="vi-VN"/>
+        </w:rPr>
+        <w:t xml:space="preserve"> ≤ cn: </w:t>
+      </w:r>
+    </w:p>
+    <w:p>
+      <w:pPr>
+        <w:rPr>
+          <w:lang w:val="vi-VN"/>
+        </w:rPr>
+      </w:pPr>
+      <w:r>
+        <w:rPr>
+          <w:lang w:val="vi-VN"/>
+        </w:rPr>
+        <w:t>Let n be such that n &gt; max{c + 2, n0}. Then n</w:t>
+      </w:r>
+      <w:r>
+        <w:rPr>
+          <w:vertAlign w:val="superscript"/>
+          <w:lang w:val="vi-VN"/>
+        </w:rPr>
+        <w:t>2</w:t>
+      </w:r>
+      <w:r>
+        <w:rPr>
+          <w:lang w:val="vi-VN"/>
+        </w:rPr>
+        <w:t xml:space="preserve"> − 2n &gt; cn if and only if n − 2 &gt; c if and only if n &gt; c + 2.</w:t>
+      </w:r>
+    </w:p>
+    <w:p>
+      <w:pPr>
+        <w:rPr>
+          <w:lang w:val="vi-VN"/>
+        </w:rPr>
+      </w:pPr>
+      <w:r>
+        <w:rPr>
+          <w:lang w:val="vi-VN"/>
+        </w:rPr>
+        <w:t>That last inequality is true, so the first one is also true.</w:t>
+      </w:r>
+    </w:p>
+    <w:p>
+      <w:pPr>
+        <w:rPr>
+          <w:lang w:val="vi-VN"/>
+        </w:rPr>
+      </w:pPr>
+    </w:p>
+    <w:p>
+      <w:pPr>
+        <w:rPr>
+          <w:lang w:val="vi-VN"/>
+        </w:rPr>
+      </w:pPr>
+      <w:r>
+        <w:rPr>
+          <w:lang w:val="vi-VN"/>
+        </w:rPr>
+        <w:t>c) We can say that since the limits at ∞ of log(n) and n “exist” (limits are ∞ in each case), we may use the limit version of the defintion of o. Doing so, we get</w:t>
+      </w:r>
+    </w:p>
+    <w:p>
+      <w:pPr>
+        <w:rPr>
+          <w:lang w:val="vi-VN"/>
+        </w:rPr>
+      </w:pPr>
+      <w:r>
+        <w:rPr>
+          <w:lang w:val="vi-VN"/>
+        </w:rPr>
+        <w:lastRenderedPageBreak/>
+        <w:t>limn→∞ log n/n = limn→∞ (c/n)/1 = limn→∞ c/n = 0.</w:t>
+      </w:r>
+    </w:p>
+    <w:p>
+      <w:pPr>
+        <w:rPr>
+          <w:lang w:val="vi-VN"/>
+        </w:rPr>
+      </w:pPr>
+      <w:r>
+        <w:rPr>
+          <w:lang w:val="vi-VN"/>
+        </w:rPr>
+        <w:t>Therefore, log n is o(n)</w:t>
+      </w:r>
+    </w:p>
+    <w:p>
+      <w:pPr>
+        <w:rPr>
+          <w:lang w:val="vi-VN"/>
+        </w:rPr>
+      </w:pPr>
+    </w:p>
+    <w:p>
+      <w:r>
+        <w:rPr>
+          <w:lang w:val="vi-VN"/>
+        </w:rPr>
+        <w:t>d) Find c &gt; 0 such that for every positive integer n0 there is a positive integer n ≥ n0 such that n &gt; cn. We choose c = 1/2. Then for any n (in particular, for any n ≥ n0 for any choice of n0), we have n &gt; cn, as required.</w:t>
+      </w:r>
+    </w:p>
+    <w:p/>
     <w:p>
       <w:pPr>
         <w:rPr>
           <w:b/>
-          <w:bCs/>
-          <w:lang w:val="vi-VN"/>
         </w:rPr>
       </w:pPr>
       <w:r>
         <w:rPr>
           <w:b/>
-          <w:bCs/>
-          <w:lang w:val="vi-VN"/>
-        </w:rPr>
-        <w:t>Problem 3:</w:t>
-      </w:r>
-    </w:p>
-    <w:p>
-      <w:pPr>
-        <w:rPr>
-          <w:lang w:val="vi-VN"/>
-        </w:rPr>
-      </w:pPr>
-      <w:r>
-        <w:rPr>
-          <w:lang w:val="vi-VN"/>
-        </w:rPr>
-        <w:t>a) c = 5 and n0 = 1. Whenever n ≥ n0,  1 + 4n</w:t>
-      </w:r>
-      <w:r>
-        <w:rPr>
-          <w:vertAlign w:val="superscript"/>
-          <w:lang w:val="vi-VN"/>
-        </w:rPr>
-        <w:t>2</w:t>
-      </w:r>
-      <w:r>
-        <w:rPr>
-          <w:lang w:val="vi-VN"/>
-        </w:rPr>
-        <w:t xml:space="preserve"> ≤ n</w:t>
-      </w:r>
-      <w:r>
-        <w:rPr>
-          <w:vertAlign w:val="superscript"/>
-          <w:lang w:val="vi-VN"/>
-        </w:rPr>
-        <w:t>2</w:t>
-      </w:r>
-      <w:r>
-        <w:rPr>
-          <w:lang w:val="vi-VN"/>
-        </w:rPr>
-        <w:t xml:space="preserve"> + 4n</w:t>
-      </w:r>
-      <w:r>
-        <w:rPr>
-          <w:vertAlign w:val="superscript"/>
-          <w:lang w:val="vi-VN"/>
-        </w:rPr>
-        <w:t>2</w:t>
-      </w:r>
-      <w:r>
-        <w:rPr>
-          <w:lang w:val="vi-VN"/>
-        </w:rPr>
-        <w:t xml:space="preserve"> = 5n</w:t>
-      </w:r>
-      <w:r>
-        <w:rPr>
-          <w:vertAlign w:val="superscript"/>
-          <w:lang w:val="vi-VN"/>
-        </w:rPr>
-        <w:t>2</w:t>
-      </w:r>
-      <w:r>
-        <w:rPr>
-          <w:lang w:val="vi-VN"/>
-        </w:rPr>
-        <w:t xml:space="preserve"> = cn</w:t>
-      </w:r>
-      <w:r>
-        <w:rPr>
-          <w:vertAlign w:val="superscript"/>
-          <w:lang w:val="vi-VN"/>
-        </w:rPr>
-        <w:t>2</w:t>
-      </w:r>
-    </w:p>
-    <w:p>
-      <w:pPr>
-        <w:rPr>
-          <w:lang w:val="vi-VN"/>
-        </w:rPr>
-      </w:pPr>
-    </w:p>
-    <w:p>
-      <w:pPr>
-        <w:rPr>
-          <w:lang w:val="vi-VN"/>
-        </w:rPr>
-      </w:pPr>
-      <w:r>
-        <w:rPr>
-          <w:lang w:val="vi-VN"/>
-        </w:rPr>
-        <w:t>b) Given postive c and natural number n0, we find n ≥ n0 so that n</w:t>
-      </w:r>
-      <w:r>
-        <w:rPr>
-          <w:vertAlign w:val="superscript"/>
-          <w:lang w:val="vi-VN"/>
-        </w:rPr>
-        <w:t>2</w:t>
-      </w:r>
-      <w:r>
-        <w:rPr>
-          <w:lang w:val="vi-VN"/>
-        </w:rPr>
-        <w:t xml:space="preserve"> −2n</w:t>
-      </w:r>
-      <w:r>
-        <w:rPr>
-          <w:vertAlign w:val="superscript"/>
-          <w:lang w:val="vi-VN"/>
-        </w:rPr>
-        <w:t>6</w:t>
-      </w:r>
-      <w:r>
-        <w:rPr>
-          <w:lang w:val="vi-VN"/>
-        </w:rPr>
-        <w:t xml:space="preserve"> ≤ cn: </w:t>
-      </w:r>
-    </w:p>
-    <w:p>
-      <w:pPr>
-        <w:rPr>
-          <w:lang w:val="vi-VN"/>
-        </w:rPr>
-      </w:pPr>
-      <w:r>
-        <w:rPr>
-          <w:lang w:val="vi-VN"/>
-        </w:rPr>
-        <w:t>Let n be such that n &gt; max{c + 2, n0}. Then n</w:t>
-      </w:r>
-      <w:r>
-        <w:rPr>
-          <w:vertAlign w:val="superscript"/>
-          <w:lang w:val="vi-VN"/>
-        </w:rPr>
-        <w:t>2</w:t>
-      </w:r>
-      <w:r>
-        <w:rPr>
-          <w:lang w:val="vi-VN"/>
-        </w:rPr>
-        <w:t xml:space="preserve"> − 2n &gt; cn if and only if n − 2 &gt; c if and only if n &gt; c + 2.</w:t>
-      </w:r>
-    </w:p>
-    <w:p>
-      <w:pPr>
-        <w:rPr>
-          <w:lang w:val="vi-VN"/>
-        </w:rPr>
-      </w:pPr>
-      <w:r>
-        <w:rPr>
-          <w:lang w:val="vi-VN"/>
-        </w:rPr>
-        <w:t>That last inequality is true, so the first one is also true.</w:t>
-      </w:r>
-    </w:p>
-    <w:p>
-      <w:pPr>
-        <w:rPr>
-          <w:lang w:val="vi-VN"/>
-        </w:rPr>
-      </w:pPr>
-    </w:p>
-    <w:p>
-      <w:pPr>
-        <w:rPr>
-          <w:lang w:val="vi-VN"/>
-        </w:rPr>
-      </w:pPr>
-      <w:r>
-        <w:rPr>
-          <w:lang w:val="vi-VN"/>
-        </w:rPr>
-        <w:t>c) We can say that since the limits at ∞ of log(n) and n “exist” (limits are ∞ in each case), we may use the limit version of the defintion of o. Doing so, we get</w:t>
-      </w:r>
-    </w:p>
-    <w:p>
-      <w:pPr>
-        <w:rPr>
-          <w:lang w:val="vi-VN"/>
-        </w:rPr>
-      </w:pPr>
-      <w:r>
-        <w:rPr>
-          <w:lang w:val="vi-VN"/>
-        </w:rPr>
-        <w:t>limn→∞ log n/n = limn→∞ (c/n)/1 = limn→∞ c/n = 0.</w:t>
-      </w:r>
-    </w:p>
-    <w:p>
-      <w:pPr>
-        <w:rPr>
-          <w:lang w:val="vi-VN"/>
-        </w:rPr>
-      </w:pPr>
-      <w:r>
-        <w:rPr>
-          <w:lang w:val="vi-VN"/>
-        </w:rPr>
-        <w:t>Therefore, log n is o(n)</w:t>
-      </w:r>
-    </w:p>
-    <w:p>
-      <w:pPr>
-        <w:rPr>
-          <w:lang w:val="vi-VN"/>
-        </w:rPr>
-      </w:pPr>
-    </w:p>
-    <w:p>
-      <w:pPr>
-        <w:rPr>
-          <w:lang w:val="vi-VN"/>
-        </w:rPr>
-      </w:pPr>
-      <w:r>
-        <w:rPr>
-          <w:lang w:val="vi-VN"/>
-        </w:rPr>
-        <w:t>d) Find c &gt; 0 such that for every positive integer n0 there is a positive integer n ≥ n0 such that n &gt; cn. We choose c = 1/2. Then for any n (in particular, for any n ≥ n0 for any choice of n0), we have n &gt; cn, as required.</w:t>
+        </w:rPr>
+        <w:t>Problem 4</w:t>
+      </w:r>
+    </w:p>
+    <w:p>
+      <w:r>
+        <w:t>Please refer to</w:t>
+      </w:r>
+      <w:r>
+        <w:rPr>
+          <w:b/>
+        </w:rPr>
+        <w:t xml:space="preserve"> PowerSet.java</w:t>
+      </w:r>
+      <w:r>
+        <w:t xml:space="preserve"> file</w:t>
       </w:r>
     </w:p>
     <w:p>
@@ -660,13 +710,11 @@
 </file>
 
 <file path=word/styles.xml><?xml version="1.0" encoding="utf-8"?>
-<w:styles xmlns:r="http://schemas.openxmlformats.org/officeDocument/2006/relationships" xmlns:w="http://schemas.openxmlformats.org/wordprocessingml/2006/main">
+<w:styles xmlns:mc="http://schemas.openxmlformats.org/markup-compatibility/2006" xmlns:r="http://schemas.openxmlformats.org/officeDocument/2006/relationships" xmlns:w="http://schemas.openxmlformats.org/wordprocessingml/2006/main" xmlns:w14="http://schemas.microsoft.com/office/word/2010/wordml" mc:Ignorable="w14">
   <w:docDefaults>
     <w:rPrDefault>
       <w:rPr>
-        <w:rFonts w:asciiTheme="minorHAnsi" w:eastAsiaTheme="minorEastAsia" w:hAnsiTheme="minorHAnsi" w:cstheme="minorBidi"/>
-        <w:sz w:val="22"/>
-        <w:szCs w:val="22"/>
+        <w:rFonts w:ascii="Calibri" w:eastAsia="Times New Roman" w:hAnsi="Calibri" w:cs="Times New Roman"/>
         <w:lang w:val="en-US" w:eastAsia="en-US" w:bidi="ar-SA"/>
       </w:rPr>
     </w:rPrDefault>
@@ -818,19 +866,22 @@
       <w:spacing w:after="160" w:line="259" w:lineRule="auto"/>
     </w:pPr>
     <w:rPr>
-      <w:rFonts w:ascii="Calibri" w:hAnsi="Calibri" w:cs="Calibri"/>
+      <w:rFonts w:cs="Calibri"/>
+      <w:sz w:val="22"/>
+      <w:szCs w:val="22"/>
     </w:rPr>
   </w:style>
   <w:style w:type="character" w:default="1" w:styleId="DefaultParagraphFont">
     <w:name w:val="Default Paragraph Font"/>
-    <w:uiPriority w:val="99"/>
+    <w:uiPriority w:val="1"/>
+    <w:semiHidden/>
+    <w:unhideWhenUsed/>
   </w:style>
   <w:style w:type="table" w:default="1" w:styleId="TableNormal">
     <w:name w:val="Normal Table"/>
     <w:uiPriority w:val="99"/>
     <w:semiHidden/>
     <w:unhideWhenUsed/>
-    <w:qFormat/>
     <w:tblPr>
       <w:tblInd w:w="0" w:type="dxa"/>
       <w:tblCellMar>
@@ -855,6 +906,196 @@
     <w:pPr>
       <w:ind w:left="720"/>
     </w:pPr>
+  </w:style>
+</w:styles>
+</file>
+
+<file path=word/stylesWithEffects.xml><?xml version="1.0" encoding="utf-8"?>
+<w:styles xmlns:wpc="http://schemas.microsoft.com/office/word/2010/wordprocessingCanvas" xmlns:mc="http://schemas.openxmlformats.org/markup-compatibility/2006" xmlns:o="urn:schemas-microsoft-com:office:office" xmlns:r="http://schemas.openxmlformats.org/officeDocument/2006/relationships" xmlns:m="http://schemas.openxmlformats.org/officeDocument/2006/math" xmlns:v="urn:schemas-microsoft-com:vml" xmlns:wp14="http://schemas.microsoft.com/office/word/2010/wordprocessingDrawing" xmlns:wp="http://schemas.openxmlformats.org/drawingml/2006/wordprocessingDrawing" xmlns:w10="urn:schemas-microsoft-com:office:word" xmlns:w="http://schemas.openxmlformats.org/wordprocessingml/2006/main" xmlns:w14="http://schemas.microsoft.com/office/word/2010/wordml" xmlns:wpg="http://schemas.microsoft.com/office/word/2010/wordprocessingGroup" xmlns:wpi="http://schemas.microsoft.com/office/word/2010/wordprocessingInk" xmlns:wne="http://schemas.microsoft.com/office/word/2006/wordml" xmlns:wps="http://schemas.microsoft.com/office/word/2010/wordprocessingShape" mc:Ignorable="w14 wp14">
+  <w:docDefaults>
+    <w:rPrDefault>
+      <w:rPr>
+        <w:rFonts w:asciiTheme="minorHAnsi" w:eastAsiaTheme="minorEastAsia" w:hAnsiTheme="minorHAnsi" w:cstheme="minorBidi"/>
+        <w:sz w:val="22"/>
+        <w:szCs w:val="22"/>
+        <w:lang w:val="en-US" w:eastAsia="en-US" w:bidi="ar-SA"/>
+      </w:rPr>
+    </w:rPrDefault>
+    <w:pPrDefault>
+      <w:pPr>
+        <w:spacing w:after="200" w:line="276" w:lineRule="auto"/>
+      </w:pPr>
+    </w:pPrDefault>
+  </w:docDefaults>
+  <w:latentStyles w:defLockedState="0" w:defUIPriority="99" w:defSemiHidden="1" w:defUnhideWhenUsed="1" w:defQFormat="0" w:count="267">
+    <w:lsdException w:name="Normal" w:semiHidden="0" w:uiPriority="0" w:unhideWhenUsed="0" w:qFormat="1"/>
+    <w:lsdException w:name="heading 1" w:semiHidden="0" w:uiPriority="9" w:unhideWhenUsed="0" w:qFormat="1"/>
+    <w:lsdException w:name="heading 2" w:uiPriority="9" w:qFormat="1"/>
+    <w:lsdException w:name="heading 3" w:uiPriority="9" w:qFormat="1"/>
+    <w:lsdException w:name="heading 4" w:uiPriority="9" w:qFormat="1"/>
+    <w:lsdException w:name="heading 5" w:uiPriority="9" w:qFormat="1"/>
+    <w:lsdException w:name="heading 6" w:uiPriority="9" w:qFormat="1"/>
+    <w:lsdException w:name="heading 7" w:uiPriority="9" w:qFormat="1"/>
+    <w:lsdException w:name="heading 8" w:uiPriority="9" w:qFormat="1"/>
+    <w:lsdException w:name="heading 9" w:uiPriority="9" w:qFormat="1"/>
+    <w:lsdException w:name="toc 1" w:uiPriority="39"/>
+    <w:lsdException w:name="toc 2" w:uiPriority="39"/>
+    <w:lsdException w:name="toc 3" w:uiPriority="39"/>
+    <w:lsdException w:name="toc 4" w:uiPriority="39"/>
+    <w:lsdException w:name="toc 5" w:uiPriority="39"/>
+    <w:lsdException w:name="toc 6" w:uiPriority="39"/>
+    <w:lsdException w:name="toc 7" w:uiPriority="39"/>
+    <w:lsdException w:name="toc 8" w:uiPriority="39"/>
+    <w:lsdException w:name="toc 9" w:uiPriority="39"/>
+    <w:lsdException w:name="caption" w:uiPriority="35" w:qFormat="1"/>
+    <w:lsdException w:name="Title" w:semiHidden="0" w:uiPriority="10" w:unhideWhenUsed="0" w:qFormat="1"/>
+    <w:lsdException w:name="Default Paragraph Font" w:uiPriority="1"/>
+    <w:lsdException w:name="Subtitle" w:semiHidden="0" w:uiPriority="11" w:unhideWhenUsed="0" w:qFormat="1"/>
+    <w:lsdException w:name="Strong" w:semiHidden="0" w:uiPriority="22" w:unhideWhenUsed="0" w:qFormat="1"/>
+    <w:lsdException w:name="Emphasis" w:semiHidden="0" w:uiPriority="20" w:unhideWhenUsed="0" w:qFormat="1"/>
+    <w:lsdException w:name="Table Grid" w:semiHidden="0" w:uiPriority="59" w:unhideWhenUsed="0"/>
+    <w:lsdException w:name="Placeholder Text" w:unhideWhenUsed="0"/>
+    <w:lsdException w:name="No Spacing" w:semiHidden="0" w:uiPriority="1" w:unhideWhenUsed="0" w:qFormat="1"/>
+    <w:lsdException w:name="Light Shading" w:semiHidden="0" w:uiPriority="60" w:unhideWhenUsed="0"/>
+    <w:lsdException w:name="Light List" w:semiHidden="0" w:uiPriority="61" w:unhideWhenUsed="0"/>
+    <w:lsdException w:name="Light Grid" w:semiHidden="0" w:uiPriority="62" w:unhideWhenUsed="0"/>
+    <w:lsdException w:name="Medium Shading 1" w:semiHidden="0" w:uiPriority="63" w:unhideWhenUsed="0"/>
+    <w:lsdException w:name="Medium Shading 2" w:semiHidden="0" w:uiPriority="64" w:unhideWhenUsed="0"/>
+    <w:lsdException w:name="Medium List 1" w:semiHidden="0" w:uiPriority="65" w:unhideWhenUsed="0"/>
+    <w:lsdException w:name="Medium List 2" w:semiHidden="0" w:uiPriority="66" w:unhideWhenUsed="0"/>
+    <w:lsdException w:name="Medium Grid 1" w:semiHidden="0" w:uiPriority="67" w:unhideWhenUsed="0"/>
+    <w:lsdException w:name="Medium Grid 2" w:semiHidden="0" w:uiPriority="68" w:unhideWhenUsed="0"/>
+    <w:lsdException w:name="Medium Grid 3" w:semiHidden="0" w:uiPriority="69" w:unhideWhenUsed="0"/>
+    <w:lsdException w:name="Dark List" w:semiHidden="0" w:uiPriority="70" w:unhideWhenUsed="0"/>
+    <w:lsdException w:name="Colorful Shading" w:semiHidden="0" w:uiPriority="71" w:unhideWhenUsed="0"/>
+    <w:lsdException w:name="Colorful List" w:semiHidden="0" w:uiPriority="72" w:unhideWhenUsed="0"/>
+    <w:lsdException w:name="Colorful Grid" w:semiHidden="0" w:uiPriority="73" w:unhideWhenUsed="0"/>
+    <w:lsdException w:name="Light Shading Accent 1" w:semiHidden="0" w:uiPriority="60" w:unhideWhenUsed="0"/>
+    <w:lsdException w:name="Light List Accent 1" w:semiHidden="0" w:uiPriority="61" w:unhideWhenUsed="0"/>
+    <w:lsdException w:name="Light Grid Accent 1" w:semiHidden="0" w:uiPriority="62" w:unhideWhenUsed="0"/>
+    <w:lsdException w:name="Medium Shading 1 Accent 1" w:semiHidden="0" w:uiPriority="63" w:unhideWhenUsed="0"/>
+    <w:lsdException w:name="Medium Shading 2 Accent 1" w:semiHidden="0" w:uiPriority="64" w:unhideWhenUsed="0"/>
+    <w:lsdException w:name="Medium List 1 Accent 1" w:semiHidden="0" w:uiPriority="65" w:unhideWhenUsed="0"/>
+    <w:lsdException w:name="Revision" w:unhideWhenUsed="0"/>
+    <w:lsdException w:name="List Paragraph" w:semiHidden="0" w:uiPriority="34" w:unhideWhenUsed="0" w:qFormat="1"/>
+    <w:lsdException w:name="Quote" w:semiHidden="0" w:uiPriority="29" w:unhideWhenUsed="0" w:qFormat="1"/>
+    <w:lsdException w:name="Intense Quote" w:semiHidden="0" w:uiPriority="30" w:unhideWhenUsed="0" w:qFormat="1"/>
+    <w:lsdException w:name="Medium List 2 Accent 1" w:semiHidden="0" w:uiPriority="66" w:unhideWhenUsed="0"/>
+    <w:lsdException w:name="Medium Grid 1 Accent 1" w:semiHidden="0" w:uiPriority="67" w:unhideWhenUsed="0"/>
+    <w:lsdException w:name="Medium Grid 2 Accent 1" w:semiHidden="0" w:uiPriority="68" w:unhideWhenUsed="0"/>
+    <w:lsdException w:name="Medium Grid 3 Accent 1" w:semiHidden="0" w:uiPriority="69" w:unhideWhenUsed="0"/>
+    <w:lsdException w:name="Dark List Accent 1" w:semiHidden="0" w:uiPriority="70" w:unhideWhenUsed="0"/>
+    <w:lsdException w:name="Colorful Shading Accent 1" w:semiHidden="0" w:uiPriority="71" w:unhideWhenUsed="0"/>
+    <w:lsdException w:name="Colorful List Accent 1" w:semiHidden="0" w:uiPriority="72" w:unhideWhenUsed="0"/>
+    <w:lsdException w:name="Colorful Grid Accent 1" w:semiHidden="0" w:uiPriority="73" w:unhideWhenUsed="0"/>
+    <w:lsdException w:name="Light Shading Accent 2" w:semiHidden="0" w:uiPriority="60" w:unhideWhenUsed="0"/>
+    <w:lsdException w:name="Light List Accent 2" w:semiHidden="0" w:uiPriority="61" w:unhideWhenUsed="0"/>
+    <w:lsdException w:name="Light Grid Accent 2" w:semiHidden="0" w:uiPriority="62" w:unhideWhenUsed="0"/>
+    <w:lsdException w:name="Medium Shading 1 Accent 2" w:semiHidden="0" w:uiPriority="63" w:unhideWhenUsed="0"/>
+    <w:lsdException w:name="Medium Shading 2 Accent 2" w:semiHidden="0" w:uiPriority="64" w:unhideWhenUsed="0"/>
+    <w:lsdException w:name="Medium List 1 Accent 2" w:semiHidden="0" w:uiPriority="65" w:unhideWhenUsed="0"/>
+    <w:lsdException w:name="Medium List 2 Accent 2" w:semiHidden="0" w:uiPriority="66" w:unhideWhenUsed="0"/>
+    <w:lsdException w:name="Medium Grid 1 Accent 2" w:semiHidden="0" w:uiPriority="67" w:unhideWhenUsed="0"/>
+    <w:lsdException w:name="Medium Grid 2 Accent 2" w:semiHidden="0" w:uiPriority="68" w:unhideWhenUsed="0"/>
+    <w:lsdException w:name="Medium Grid 3 Accent 2" w:semiHidden="0" w:uiPriority="69" w:unhideWhenUsed="0"/>
+    <w:lsdException w:name="Dark List Accent 2" w:semiHidden="0" w:uiPriority="70" w:unhideWhenUsed="0"/>
+    <w:lsdException w:name="Colorful Shading Accent 2" w:semiHidden="0" w:uiPriority="71" w:unhideWhenUsed="0"/>
+    <w:lsdException w:name="Colorful List Accent 2" w:semiHidden="0" w:uiPriority="72" w:unhideWhenUsed="0"/>
+    <w:lsdException w:name="Colorful Grid Accent 2" w:semiHidden="0" w:uiPriority="73" w:unhideWhenUsed="0"/>
+    <w:lsdException w:name="Light Shading Accent 3" w:semiHidden="0" w:uiPriority="60" w:unhideWhenUsed="0"/>
+    <w:lsdException w:name="Light List Accent 3" w:semiHidden="0" w:uiPriority="61" w:unhideWhenUsed="0"/>
+    <w:lsdException w:name="Light Grid Accent 3" w:semiHidden="0" w:uiPriority="62" w:unhideWhenUsed="0"/>
+    <w:lsdException w:name="Medium Shading 1 Accent 3" w:semiHidden="0" w:uiPriority="63" w:unhideWhenUsed="0"/>
+    <w:lsdException w:name="Medium Shading 2 Accent 3" w:semiHidden="0" w:uiPriority="64" w:unhideWhenUsed="0"/>
+    <w:lsdException w:name="Medium List 1 Accent 3" w:semiHidden="0" w:uiPriority="65" w:unhideWhenUsed="0"/>
+    <w:lsdException w:name="Medium List 2 Accent 3" w:semiHidden="0" w:uiPriority="66" w:unhideWhenUsed="0"/>
+    <w:lsdException w:name="Medium Grid 1 Accent 3" w:semiHidden="0" w:uiPriority="67" w:unhideWhenUsed="0"/>
+    <w:lsdException w:name="Medium Grid 2 Accent 3" w:semiHidden="0" w:uiPriority="68" w:unhideWhenUsed="0"/>
+    <w:lsdException w:name="Medium Grid 3 Accent 3" w:semiHidden="0" w:uiPriority="69" w:unhideWhenUsed="0"/>
+    <w:lsdException w:name="Dark List Accent 3" w:semiHidden="0" w:uiPriority="70" w:unhideWhenUsed="0"/>
+    <w:lsdException w:name="Colorful Shading Accent 3" w:semiHidden="0" w:uiPriority="71" w:unhideWhenUsed="0"/>
+    <w:lsdException w:name="Colorful List Accent 3" w:semiHidden="0" w:uiPriority="72" w:unhideWhenUsed="0"/>
+    <w:lsdException w:name="Colorful Grid Accent 3" w:semiHidden="0" w:uiPriority="73" w:unhideWhenUsed="0"/>
+    <w:lsdException w:name="Light Shading Accent 4" w:semiHidden="0" w:uiPriority="60" w:unhideWhenUsed="0"/>
+    <w:lsdException w:name="Light List Accent 4" w:semiHidden="0" w:uiPriority="61" w:unhideWhenUsed="0"/>
+    <w:lsdException w:name="Light Grid Accent 4" w:semiHidden="0" w:uiPriority="62" w:unhideWhenUsed="0"/>
+    <w:lsdException w:name="Medium Shading 1 Accent 4" w:semiHidden="0" w:uiPriority="63" w:unhideWhenUsed="0"/>
+    <w:lsdException w:name="Medium Shading 2 Accent 4" w:semiHidden="0" w:uiPriority="64" w:unhideWhenUsed="0"/>
+    <w:lsdException w:name="Medium List 1 Accent 4" w:semiHidden="0" w:uiPriority="65" w:unhideWhenUsed="0"/>
+    <w:lsdException w:name="Medium List 2 Accent 4" w:semiHidden="0" w:uiPriority="66" w:unhideWhenUsed="0"/>
+    <w:lsdException w:name="Medium Grid 1 Accent 4" w:semiHidden="0" w:uiPriority="67" w:unhideWhenUsed="0"/>
+    <w:lsdException w:name="Medium Grid 2 Accent 4" w:semiHidden="0" w:uiPriority="68" w:unhideWhenUsed="0"/>
+    <w:lsdException w:name="Medium Grid 3 Accent 4" w:semiHidden="0" w:uiPriority="69" w:unhideWhenUsed="0"/>
+    <w:lsdException w:name="Dark List Accent 4" w:semiHidden="0" w:uiPriority="70" w:unhideWhenUsed="0"/>
+    <w:lsdException w:name="Colorful Shading Accent 4" w:semiHidden="0" w:uiPriority="71" w:unhideWhenUsed="0"/>
+    <w:lsdException w:name="Colorful List Accent 4" w:semiHidden="0" w:uiPriority="72" w:unhideWhenUsed="0"/>
+    <w:lsdException w:name="Colorful Grid Accent 4" w:semiHidden="0" w:uiPriority="73" w:unhideWhenUsed="0"/>
+    <w:lsdException w:name="Light Shading Accent 5" w:semiHidden="0" w:uiPriority="60" w:unhideWhenUsed="0"/>
+    <w:lsdException w:name="Light List Accent 5" w:semiHidden="0" w:uiPriority="61" w:unhideWhenUsed="0"/>
+    <w:lsdException w:name="Light Grid Accent 5" w:semiHidden="0" w:uiPriority="62" w:unhideWhenUsed="0"/>
+    <w:lsdException w:name="Medium Shading 1 Accent 5" w:semiHidden="0" w:uiPriority="63" w:unhideWhenUsed="0"/>
+    <w:lsdException w:name="Medium Shading 2 Accent 5" w:semiHidden="0" w:uiPriority="64" w:unhideWhenUsed="0"/>
+    <w:lsdException w:name="Medium List 1 Accent 5" w:semiHidden="0" w:uiPriority="65" w:unhideWhenUsed="0"/>
+    <w:lsdException w:name="Medium List 2 Accent 5" w:semiHidden="0" w:uiPriority="66" w:unhideWhenUsed="0"/>
+    <w:lsdException w:name="Medium Grid 1 Accent 5" w:semiHidden="0" w:uiPriority="67" w:unhideWhenUsed="0"/>
+    <w:lsdException w:name="Medium Grid 2 Accent 5" w:semiHidden="0" w:uiPriority="68" w:unhideWhenUsed="0"/>
+    <w:lsdException w:name="Medium Grid 3 Accent 5" w:semiHidden="0" w:uiPriority="69" w:unhideWhenUsed="0"/>
+    <w:lsdException w:name="Dark List Accent 5" w:semiHidden="0" w:uiPriority="70" w:unhideWhenUsed="0"/>
+    <w:lsdException w:name="Colorful Shading Accent 5" w:semiHidden="0" w:uiPriority="71" w:unhideWhenUsed="0"/>
+    <w:lsdException w:name="Colorful List Accent 5" w:semiHidden="0" w:uiPriority="72" w:unhideWhenUsed="0"/>
+    <w:lsdException w:name="Colorful Grid Accent 5" w:semiHidden="0" w:uiPriority="73" w:unhideWhenUsed="0"/>
+    <w:lsdException w:name="Light Shading Accent 6" w:semiHidden="0" w:uiPriority="60" w:unhideWhenUsed="0"/>
+    <w:lsdException w:name="Light List Accent 6" w:semiHidden="0" w:uiPriority="61" w:unhideWhenUsed="0"/>
+    <w:lsdException w:name="Light Grid Accent 6" w:semiHidden="0" w:uiPriority="62" w:unhideWhenUsed="0"/>
+    <w:lsdException w:name="Medium Shading 1 Accent 6" w:semiHidden="0" w:uiPriority="63" w:unhideWhenUsed="0"/>
+    <w:lsdException w:name="Medium Shading 2 Accent 6" w:semiHidden="0" w:uiPriority="64" w:unhideWhenUsed="0"/>
+    <w:lsdException w:name="Medium List 1 Accent 6" w:semiHidden="0" w:uiPriority="65" w:unhideWhenUsed="0"/>
+    <w:lsdException w:name="Medium List 2 Accent 6" w:semiHidden="0" w:uiPriority="66" w:unhideWhenUsed="0"/>
+    <w:lsdException w:name="Medium Grid 1 Accent 6" w:semiHidden="0" w:uiPriority="67" w:unhideWhenUsed="0"/>
+    <w:lsdException w:name="Medium Grid 2 Accent 6" w:semiHidden="0" w:uiPriority="68" w:unhideWhenUsed="0"/>
+    <w:lsdException w:name="Medium Grid 3 Accent 6" w:semiHidden="0" w:uiPriority="69" w:unhideWhenUsed="0"/>
+    <w:lsdException w:name="Dark List Accent 6" w:semiHidden="0" w:uiPriority="70" w:unhideWhenUsed="0"/>
+    <w:lsdException w:name="Colorful Shading Accent 6" w:semiHidden="0" w:uiPriority="71" w:unhideWhenUsed="0"/>
+    <w:lsdException w:name="Colorful List Accent 6" w:semiHidden="0" w:uiPriority="72" w:unhideWhenUsed="0"/>
+    <w:lsdException w:name="Colorful Grid Accent 6" w:semiHidden="0" w:uiPriority="73" w:unhideWhenUsed="0"/>
+    <w:lsdException w:name="Subtle Emphasis" w:semiHidden="0" w:uiPriority="19" w:unhideWhenUsed="0" w:qFormat="1"/>
+    <w:lsdException w:name="Intense Emphasis" w:semiHidden="0" w:uiPriority="21" w:unhideWhenUsed="0" w:qFormat="1"/>
+    <w:lsdException w:name="Subtle Reference" w:semiHidden="0" w:uiPriority="31" w:unhideWhenUsed="0" w:qFormat="1"/>
+    <w:lsdException w:name="Intense Reference" w:semiHidden="0" w:uiPriority="32" w:unhideWhenUsed="0" w:qFormat="1"/>
+    <w:lsdException w:name="Book Title" w:semiHidden="0" w:uiPriority="33" w:unhideWhenUsed="0" w:qFormat="1"/>
+    <w:lsdException w:name="Bibliography" w:uiPriority="37"/>
+    <w:lsdException w:name="TOC Heading" w:uiPriority="39" w:qFormat="1"/>
+  </w:latentStyles>
+  <w:style w:type="paragraph" w:default="1" w:styleId="Normal">
+    <w:name w:val="Normal"/>
+    <w:qFormat/>
+  </w:style>
+  <w:style w:type="character" w:default="1" w:styleId="DefaultParagraphFont">
+    <w:name w:val="Default Paragraph Font"/>
+    <w:uiPriority w:val="1"/>
+    <w:semiHidden/>
+    <w:unhideWhenUsed/>
+  </w:style>
+  <w:style w:type="table" w:default="1" w:styleId="TableNormal">
+    <w:name w:val="Normal Table"/>
+    <w:uiPriority w:val="99"/>
+    <w:semiHidden/>
+    <w:unhideWhenUsed/>
+    <w:tblPr>
+      <w:tblInd w:w="0" w:type="dxa"/>
+      <w:tblCellMar>
+        <w:top w:w="0" w:type="dxa"/>
+        <w:left w:w="108" w:type="dxa"/>
+        <w:bottom w:w="0" w:type="dxa"/>
+        <w:right w:w="108" w:type="dxa"/>
+      </w:tblCellMar>
+    </w:tblPr>
+  </w:style>
+  <w:style w:type="numbering" w:default="1" w:styleId="NoList">
+    <w:name w:val="No List"/>
+    <w:uiPriority w:val="99"/>
+    <w:semiHidden/>
+    <w:unhideWhenUsed/>
   </w:style>
 </w:styles>
 </file>

</xml_diff>